<commit_message>
ToDo List: update docs   (#10)
</commit_message>
<xml_diff>
--- a/TodoList/ВКА им. Можайского. TEST. WEB-разработчик.docx
+++ b/TodoList/ВКА им. Можайского. TEST. WEB-разработчик.docx
@@ -641,16 +641,7 @@
           <w:szCs w:val="28"/>
           <w:lang w:val="ru-RU"/>
         </w:rPr>
-        <w:t>зменение</w:t>
-      </w:r>
-      <w:r>
-        <w:rPr>
-          <w:rFonts w:ascii="Times New Roman" w:eastAsia="Times New Roman" w:hAnsi="Times New Roman" w:cs="Times New Roman"/>
-          <w:sz w:val="28"/>
-          <w:szCs w:val="28"/>
-          <w:lang w:val="ru-RU"/>
-        </w:rPr>
-        <w:t>/</w:t>
+        <w:t>зменение/</w:t>
       </w:r>
       <w:r>
         <w:rPr>
@@ -857,16 +848,7 @@
           <w:szCs w:val="28"/>
           <w:lang w:val="ru-RU"/>
         </w:rPr>
-        <w:t>приложение</w:t>
-      </w:r>
-      <w:r>
-        <w:rPr>
-          <w:rFonts w:ascii="Times New Roman" w:eastAsia="Times New Roman" w:hAnsi="Times New Roman" w:cs="Times New Roman"/>
-          <w:sz w:val="28"/>
-          <w:szCs w:val="28"/>
-          <w:lang w:val="ru-RU"/>
-        </w:rPr>
-        <w:t>:</w:t>
+        <w:t>приложение:</w:t>
       </w:r>
     </w:p>
     <w:p>
@@ -1334,7 +1316,265 @@
           <w:lang w:val="ru-RU"/>
         </w:rPr>
         <w:tab/>
-        <w:t>Выделил два больших компонента: два блока с задачами и карточки с задачами. Создал эти компоненты и добавил хранилище с необходимыми массивами для динамического карточек. Затем</w:t>
+        <w:t xml:space="preserve">Выделил два больших компонента: два блока с задачами и карточки с задачами. Создал эти компоненты и добавил хранилище с необходимыми массивами для динамического </w:t>
+      </w:r>
+      <w:r>
+        <w:rPr>
+          <w:rFonts w:ascii="Times New Roman" w:eastAsia="Times New Roman" w:hAnsi="Times New Roman" w:cs="Times New Roman"/>
+          <w:sz w:val="28"/>
+          <w:szCs w:val="28"/>
+          <w:lang w:val="ru-RU"/>
+        </w:rPr>
+        <w:t xml:space="preserve">вывода </w:t>
+      </w:r>
+      <w:r>
+        <w:rPr>
+          <w:rFonts w:ascii="Times New Roman" w:eastAsia="Times New Roman" w:hAnsi="Times New Roman" w:cs="Times New Roman"/>
+          <w:sz w:val="28"/>
+          <w:szCs w:val="28"/>
+          <w:lang w:val="ru-RU"/>
+        </w:rPr>
+        <w:t>карточек.</w:t>
+      </w:r>
+    </w:p>
+    <w:p>
+      <w:pPr>
+        <w:spacing w:line="360" w:lineRule="auto"/>
+        <w:ind w:firstLine="431"/>
+        <w:jc w:val="both"/>
+        <w:rPr>
+          <w:rFonts w:ascii="Times New Roman" w:eastAsia="Times New Roman" w:hAnsi="Times New Roman" w:cs="Times New Roman"/>
+          <w:sz w:val="28"/>
+          <w:szCs w:val="28"/>
+          <w:lang w:val="ru-RU"/>
+        </w:rPr>
+      </w:pPr>
+      <w:r>
+        <w:rPr>
+          <w:rFonts w:ascii="Times New Roman" w:eastAsia="Times New Roman" w:hAnsi="Times New Roman" w:cs="Times New Roman"/>
+          <w:sz w:val="28"/>
+          <w:szCs w:val="28"/>
+          <w:lang w:val="ru-RU"/>
+        </w:rPr>
+        <w:t>в)</w:t>
+      </w:r>
+      <w:r>
+        <w:rPr>
+          <w:rFonts w:ascii="Times New Roman" w:eastAsia="Times New Roman" w:hAnsi="Times New Roman" w:cs="Times New Roman"/>
+          <w:sz w:val="28"/>
+          <w:szCs w:val="28"/>
+          <w:lang w:val="ru-RU"/>
+        </w:rPr>
+        <w:tab/>
+        <w:t>Написал большую часть кода для создания, изменения и удаления карточек. На данном этапе без привязки к приложению, только взаимодействие с хранилищем</w:t>
+      </w:r>
+      <w:r>
+        <w:rPr>
+          <w:rFonts w:ascii="Times New Roman" w:eastAsia="Times New Roman" w:hAnsi="Times New Roman" w:cs="Times New Roman"/>
+          <w:sz w:val="28"/>
+          <w:szCs w:val="28"/>
+          <w:lang w:val="ru-RU"/>
+        </w:rPr>
+        <w:t xml:space="preserve"> (</w:t>
+      </w:r>
+      <w:proofErr w:type="spellStart"/>
+      <w:r>
+        <w:rPr>
+          <w:rFonts w:ascii="Times New Roman" w:eastAsia="Times New Roman" w:hAnsi="Times New Roman" w:cs="Times New Roman"/>
+          <w:sz w:val="28"/>
+          <w:szCs w:val="28"/>
+          <w:lang w:val="en-US"/>
+        </w:rPr>
+        <w:t>vuex</w:t>
+      </w:r>
+      <w:proofErr w:type="spellEnd"/>
+      <w:r>
+        <w:rPr>
+          <w:rFonts w:ascii="Times New Roman" w:eastAsia="Times New Roman" w:hAnsi="Times New Roman" w:cs="Times New Roman"/>
+          <w:sz w:val="28"/>
+          <w:szCs w:val="28"/>
+          <w:lang w:val="ru-RU"/>
+        </w:rPr>
+        <w:t>).</w:t>
+      </w:r>
+    </w:p>
+    <w:p>
+      <w:pPr>
+        <w:spacing w:line="360" w:lineRule="auto"/>
+        <w:ind w:firstLine="431"/>
+        <w:jc w:val="both"/>
+        <w:rPr>
+          <w:rFonts w:ascii="Times New Roman" w:eastAsia="Times New Roman" w:hAnsi="Times New Roman" w:cs="Times New Roman"/>
+          <w:sz w:val="28"/>
+          <w:szCs w:val="28"/>
+          <w:lang w:val="ru-RU"/>
+        </w:rPr>
+      </w:pPr>
+      <w:r>
+        <w:rPr>
+          <w:rFonts w:ascii="Times New Roman" w:eastAsia="Times New Roman" w:hAnsi="Times New Roman" w:cs="Times New Roman"/>
+          <w:sz w:val="28"/>
+          <w:szCs w:val="28"/>
+          <w:lang w:val="ru-RU"/>
+        </w:rPr>
+        <w:t>г)</w:t>
+      </w:r>
+      <w:r>
+        <w:rPr>
+          <w:rFonts w:ascii="Times New Roman" w:eastAsia="Times New Roman" w:hAnsi="Times New Roman" w:cs="Times New Roman"/>
+          <w:sz w:val="28"/>
+          <w:szCs w:val="28"/>
+          <w:lang w:val="ru-RU"/>
+        </w:rPr>
+        <w:tab/>
+        <w:t>Поэтапно связал интерфейс с хранилищем (</w:t>
+      </w:r>
+      <w:proofErr w:type="spellStart"/>
+      <w:r>
+        <w:rPr>
+          <w:rFonts w:ascii="Times New Roman" w:eastAsia="Times New Roman" w:hAnsi="Times New Roman" w:cs="Times New Roman"/>
+          <w:sz w:val="28"/>
+          <w:szCs w:val="28"/>
+          <w:lang w:val="en-US"/>
+        </w:rPr>
+        <w:t>vuex</w:t>
+      </w:r>
+      <w:proofErr w:type="spellEnd"/>
+      <w:r>
+        <w:rPr>
+          <w:rFonts w:ascii="Times New Roman" w:eastAsia="Times New Roman" w:hAnsi="Times New Roman" w:cs="Times New Roman"/>
+          <w:sz w:val="28"/>
+          <w:szCs w:val="28"/>
+          <w:lang w:val="ru-RU"/>
+        </w:rPr>
+        <w:t>). Вносил необходимые исправления в ранее написанном коде, т.к. не все работало как предполагалось.</w:t>
+      </w:r>
+    </w:p>
+    <w:p>
+      <w:pPr>
+        <w:spacing w:line="360" w:lineRule="auto"/>
+        <w:ind w:firstLine="431"/>
+        <w:jc w:val="both"/>
+        <w:rPr>
+          <w:rFonts w:ascii="Times New Roman" w:eastAsia="Times New Roman" w:hAnsi="Times New Roman" w:cs="Times New Roman"/>
+          <w:sz w:val="28"/>
+          <w:szCs w:val="28"/>
+          <w:lang w:val="ru-RU"/>
+        </w:rPr>
+      </w:pPr>
+      <w:r>
+        <w:rPr>
+          <w:rFonts w:ascii="Times New Roman" w:eastAsia="Times New Roman" w:hAnsi="Times New Roman" w:cs="Times New Roman"/>
+          <w:sz w:val="28"/>
+          <w:szCs w:val="28"/>
+          <w:lang w:val="ru-RU"/>
+        </w:rPr>
+        <w:t>д)</w:t>
+      </w:r>
+      <w:r>
+        <w:rPr>
+          <w:rFonts w:ascii="Times New Roman" w:eastAsia="Times New Roman" w:hAnsi="Times New Roman" w:cs="Times New Roman"/>
+          <w:sz w:val="28"/>
+          <w:szCs w:val="28"/>
+          <w:lang w:val="ru-RU"/>
+        </w:rPr>
+        <w:tab/>
+        <w:t xml:space="preserve">Сделал необходимые исправления в стилях интерфейса для правильного отображения на разных дисплеях и добавил немного красоты. </w:t>
+      </w:r>
+    </w:p>
+    <w:p>
+      <w:pPr>
+        <w:spacing w:line="360" w:lineRule="auto"/>
+        <w:ind w:firstLine="431"/>
+        <w:jc w:val="both"/>
+        <w:rPr>
+          <w:rFonts w:ascii="Times New Roman" w:eastAsia="Times New Roman" w:hAnsi="Times New Roman" w:cs="Times New Roman"/>
+          <w:sz w:val="28"/>
+          <w:szCs w:val="28"/>
+          <w:lang w:val="ru-RU"/>
+        </w:rPr>
+      </w:pPr>
+      <w:r>
+        <w:rPr>
+          <w:rFonts w:ascii="Times New Roman" w:eastAsia="Times New Roman" w:hAnsi="Times New Roman" w:cs="Times New Roman"/>
+          <w:sz w:val="28"/>
+          <w:szCs w:val="28"/>
+          <w:lang w:val="ru-RU"/>
+        </w:rPr>
+        <w:t>3.</w:t>
+      </w:r>
+      <w:r>
+        <w:rPr>
+          <w:rFonts w:ascii="Times New Roman" w:eastAsia="Times New Roman" w:hAnsi="Times New Roman" w:cs="Times New Roman"/>
+          <w:sz w:val="28"/>
+          <w:szCs w:val="28"/>
+          <w:lang w:val="ru-RU"/>
+        </w:rPr>
+        <w:tab/>
+        <w:t>Резюме:</w:t>
+      </w:r>
+    </w:p>
+    <w:p>
+      <w:pPr>
+        <w:spacing w:line="360" w:lineRule="auto"/>
+        <w:ind w:firstLine="431"/>
+        <w:jc w:val="both"/>
+        <w:rPr>
+          <w:rFonts w:ascii="Times New Roman" w:eastAsia="Times New Roman" w:hAnsi="Times New Roman" w:cs="Times New Roman"/>
+          <w:sz w:val="28"/>
+          <w:szCs w:val="28"/>
+          <w:lang w:val="ru-RU"/>
+        </w:rPr>
+      </w:pPr>
+      <w:r>
+        <w:rPr>
+          <w:rFonts w:ascii="Times New Roman" w:eastAsia="Times New Roman" w:hAnsi="Times New Roman" w:cs="Times New Roman"/>
+          <w:sz w:val="28"/>
+          <w:szCs w:val="28"/>
+          <w:lang w:val="ru-RU"/>
+        </w:rPr>
+        <w:t>Для замены локального хранилища на взаимодействие с сервером логика конечно же сильно поменяется, т.к. не будет необходимости сохранять массивы полностью.</w:t>
+      </w:r>
+      <w:r>
+        <w:rPr>
+          <w:rFonts w:ascii="Times New Roman" w:eastAsia="Times New Roman" w:hAnsi="Times New Roman" w:cs="Times New Roman"/>
+          <w:sz w:val="28"/>
+          <w:szCs w:val="28"/>
+          <w:lang w:val="ru-RU"/>
+        </w:rPr>
+        <w:t xml:space="preserve"> Также запись будет происходить не в обратном порядке: </w:t>
+      </w:r>
+      <w:r>
+        <w:rPr>
+          <w:rFonts w:ascii="Times New Roman" w:eastAsia="Times New Roman" w:hAnsi="Times New Roman" w:cs="Times New Roman"/>
+          <w:sz w:val="28"/>
+          <w:szCs w:val="28"/>
+          <w:lang w:val="ru-RU"/>
+        </w:rPr>
+        <w:lastRenderedPageBreak/>
+        <w:t>сначала отправка на сервер и только потом обновление массива, т.к. есть вероятность ошибки на сервере (обрыв, некорректные данные).</w:t>
+      </w:r>
+    </w:p>
+    <w:p>
+      <w:pPr>
+        <w:spacing w:line="360" w:lineRule="auto"/>
+        <w:ind w:firstLine="431"/>
+        <w:jc w:val="both"/>
+        <w:rPr>
+          <w:rFonts w:ascii="Times New Roman" w:eastAsia="Times New Roman" w:hAnsi="Times New Roman" w:cs="Times New Roman"/>
+          <w:sz w:val="28"/>
+          <w:szCs w:val="28"/>
+          <w:lang w:val="ru-RU"/>
+        </w:rPr>
+      </w:pPr>
+      <w:r>
+        <w:rPr>
+          <w:rFonts w:ascii="Times New Roman" w:eastAsia="Times New Roman" w:hAnsi="Times New Roman" w:cs="Times New Roman"/>
+          <w:sz w:val="28"/>
+          <w:szCs w:val="28"/>
+          <w:lang w:val="ru-RU"/>
+        </w:rPr>
+        <w:t xml:space="preserve">Старался писать код так, чтобы потом не требовалось вносить огромное количество изменений при </w:t>
       </w:r>
       <w:bookmarkStart w:id="0" w:name="_GoBack"/>
       <w:bookmarkEnd w:id="0"/>
@@ -1345,47 +1585,8 @@
           <w:szCs w:val="28"/>
           <w:lang w:val="ru-RU"/>
         </w:rPr>
-        <w:t>.</w:t>
-      </w:r>
-    </w:p>
-    <w:p>
-      <w:pPr>
-        <w:spacing w:before="200"/>
-        <w:ind w:firstLine="431"/>
-        <w:jc w:val="both"/>
-        <w:rPr>
-          <w:rFonts w:ascii="Times New Roman" w:eastAsia="Times New Roman" w:hAnsi="Times New Roman" w:cs="Times New Roman"/>
-          <w:sz w:val="28"/>
-          <w:szCs w:val="28"/>
-          <w:lang w:val="ru-RU"/>
-        </w:rPr>
-      </w:pPr>
-    </w:p>
-    <w:p>
-      <w:pPr>
-        <w:spacing w:before="200"/>
-        <w:ind w:firstLine="431"/>
-        <w:jc w:val="both"/>
-        <w:rPr>
-          <w:rFonts w:ascii="Times New Roman" w:eastAsia="Times New Roman" w:hAnsi="Times New Roman" w:cs="Times New Roman"/>
-          <w:sz w:val="28"/>
-          <w:szCs w:val="28"/>
-          <w:lang w:val="ru-RU"/>
-        </w:rPr>
-      </w:pPr>
-    </w:p>
-    <w:p>
-      <w:pPr>
-        <w:spacing w:before="200"/>
-        <w:ind w:firstLine="431"/>
-        <w:jc w:val="both"/>
-        <w:rPr>
-          <w:rFonts w:ascii="Times New Roman" w:eastAsia="Times New Roman" w:hAnsi="Times New Roman" w:cs="Times New Roman"/>
-          <w:sz w:val="28"/>
-          <w:szCs w:val="28"/>
-          <w:lang w:val="ru-RU"/>
-        </w:rPr>
-      </w:pPr>
+        <w:t>взаимодействии с сервером.</w:t>
+      </w:r>
     </w:p>
     <w:sectPr>
       <w:pgSz w:w="12240" w:h="15840"/>

</xml_diff>